<commit_message>
Template changes for Release 1.0
</commit_message>
<xml_diff>
--- a/inst/templates/AHD_DDX41_v3_VAR.docx
+++ b/inst/templates/AHD_DDX41_v3_VAR.docx
@@ -1321,7 +1321,15 @@
           <w:sz w:val="16"/>
           <w:szCs w:val="16"/>
         </w:rPr>
-        <w:t xml:space="preserve"> v1) and sequenced on an Illumina NextSeq500 with 150 bp paired end reads. A customised CLC bioinformatics pipeline including QIAGEN CLC enterprise solutions is used to generate aligned reads and call variants (single nucleotide variants and short insertions or deletions) against the hg19 human reference genome. Variants are analysed using </w:t>
+        <w:t xml:space="preserve"> v3</w:t>
+      </w:r>
+      <w:r>
+        <w:rPr>
+          <w:rFonts w:cs="Arial"/>
+          <w:sz w:val="16"/>
+          <w:szCs w:val="16"/>
+        </w:rPr>
+        <w:t xml:space="preserve">) and sequenced on an Illumina NextSeq500 with 150 bp paired end reads. A customised CLC bioinformatics pipeline including QIAGEN CLC enterprise solutions is used to generate aligned reads and call variants (single nucleotide variants and short insertions or deletions) against the hg19 human reference genome. Variants are analysed using </w:t>
       </w:r>
       <w:proofErr w:type="spellStart"/>
       <w:r>
@@ -2129,7 +2137,7 @@
           <w:sz w:val="18"/>
           <w:szCs w:val="18"/>
         </w:rPr>
-        <w:t>25-Oct-2023</w:t>
+        <w:t>15-Nov-2023</w:t>
       </w:r>
       <w:r>
         <w:rPr>
@@ -3234,7 +3242,7 @@
                                   </pic:cNvPicPr>
                                 </pic:nvPicPr>
                                 <pic:blipFill>
-                                  <a:blip r:embed="rId3">
+                                  <a:blip r:embed="rId2">
                                     <a:extLst>
                                       <a:ext uri="{28A0092B-C50C-407E-A947-70E740481C1C}">
                                         <a14:useLocalDpi xmlns:a14="http://schemas.microsoft.com/office/drawing/2010/main" val="0"/>
@@ -3385,7 +3393,7 @@
                   </pic:cNvPicPr>
                 </pic:nvPicPr>
                 <pic:blipFill>
-                  <a:blip r:embed="rId4">
+                  <a:blip r:embed="rId3">
                     <a:extLst>
                       <a:ext uri="{28A0092B-C50C-407E-A947-70E740481C1C}">
                         <a14:useLocalDpi xmlns:a14="http://schemas.microsoft.com/office/drawing/2010/main" val="0"/>
@@ -6255,6 +6263,10 @@
 </file>
 
 <file path=customXml/item1.xml><?xml version="1.0" encoding="utf-8"?>
+<b:Sources xmlns:b="http://schemas.openxmlformats.org/officeDocument/2006/bibliography" xmlns="http://schemas.openxmlformats.org/officeDocument/2006/bibliography" SelectedStyle="/APA.XSL" StyleName="APA"/>
+</file>
+
+<file path=customXml/item2.xml><?xml version="1.0" encoding="utf-8"?>
 <?mso-contentType ?>
 <FormTemplates xmlns="http://schemas.microsoft.com/sharepoint/v3/contenttype/forms">
   <Display>DocumentLibraryForm</Display>
@@ -6263,11 +6275,13 @@
 </FormTemplates>
 </file>
 
-<file path=customXml/item2.xml><?xml version="1.0" encoding="utf-8"?>
-<b:Sources xmlns:b="http://schemas.openxmlformats.org/officeDocument/2006/bibliography" xmlns="http://schemas.openxmlformats.org/officeDocument/2006/bibliography" SelectedStyle="/APA.XSL" StyleName="APA"/>
+<file path=customXml/item3.xml><?xml version="1.0" encoding="utf-8"?>
+<p:properties xmlns:p="http://schemas.microsoft.com/office/2006/metadata/properties" xmlns:xsi="http://www.w3.org/2001/XMLSchema-instance" xmlns:pc="http://schemas.microsoft.com/office/infopath/2007/PartnerControls">
+  <documentManagement/>
+</p:properties>
 </file>
 
-<file path=customXml/item3.xml><?xml version="1.0" encoding="utf-8"?>
+<file path=customXml/item4.xml><?xml version="1.0" encoding="utf-8"?>
 <ct:contentTypeSchema xmlns:ct="http://schemas.microsoft.com/office/2006/metadata/contentType" xmlns:ma="http://schemas.microsoft.com/office/2006/metadata/properties/metaAttributes" ct:_="" ma:_="" ma:contentTypeName="Document" ma:contentTypeID="0x010100159A5A792EDEBF48A6F3C7432CD4E908" ma:contentTypeVersion="7" ma:contentTypeDescription="Create a new document." ma:contentTypeScope="" ma:versionID="c7bbf8f1fbd92e8964dcb3ea0be8a711">
   <xsd:schema xmlns:xsd="http://www.w3.org/2001/XMLSchema" xmlns:xs="http://www.w3.org/2001/XMLSchema" xmlns:p="http://schemas.microsoft.com/office/2006/metadata/properties" xmlns:ns3="a8d5c2c7-2591-4860-92f8-2a581c2ce2fa" targetNamespace="http://schemas.microsoft.com/office/2006/metadata/properties" ma:root="true" ma:fieldsID="cc0dac9dc2c3dbbd385daf07747a56b5" ns3:_="">
     <xsd:import namespace="a8d5c2c7-2591-4860-92f8-2a581c2ce2fa"/>
@@ -6431,13 +6445,15 @@
 </ct:contentTypeSchema>
 </file>
 
-<file path=customXml/item4.xml><?xml version="1.0" encoding="utf-8"?>
-<p:properties xmlns:p="http://schemas.microsoft.com/office/2006/metadata/properties" xmlns:xsi="http://www.w3.org/2001/XMLSchema-instance" xmlns:pc="http://schemas.microsoft.com/office/infopath/2007/PartnerControls">
-  <documentManagement/>
-</p:properties>
+<file path=customXml/itemProps1.xml><?xml version="1.0" encoding="utf-8"?>
+<ds:datastoreItem xmlns:ds="http://schemas.openxmlformats.org/officeDocument/2006/customXml" ds:itemID="{5793C584-29B7-41F4-A067-9438B5C5684F}">
+  <ds:schemaRefs>
+    <ds:schemaRef ds:uri="http://schemas.openxmlformats.org/officeDocument/2006/bibliography"/>
+  </ds:schemaRefs>
+</ds:datastoreItem>
 </file>
 
-<file path=customXml/itemProps1.xml><?xml version="1.0" encoding="utf-8"?>
+<file path=customXml/itemProps2.xml><?xml version="1.0" encoding="utf-8"?>
 <ds:datastoreItem xmlns:ds="http://schemas.openxmlformats.org/officeDocument/2006/customXml" ds:itemID="{219EDA12-86DD-441C-8A22-EC4200516AF6}">
   <ds:schemaRefs>
     <ds:schemaRef ds:uri="http://schemas.microsoft.com/sharepoint/v3/contenttype/forms"/>
@@ -6445,15 +6461,16 @@
 </ds:datastoreItem>
 </file>
 
-<file path=customXml/itemProps2.xml><?xml version="1.0" encoding="utf-8"?>
-<ds:datastoreItem xmlns:ds="http://schemas.openxmlformats.org/officeDocument/2006/customXml" ds:itemID="{5793C584-29B7-41F4-A067-9438B5C5684F}">
+<file path=customXml/itemProps3.xml><?xml version="1.0" encoding="utf-8"?>
+<ds:datastoreItem xmlns:ds="http://schemas.openxmlformats.org/officeDocument/2006/customXml" ds:itemID="{B95DBD5F-76F2-4C43-88C7-9A8F927BC8DE}">
   <ds:schemaRefs>
-    <ds:schemaRef ds:uri="http://schemas.openxmlformats.org/officeDocument/2006/bibliography"/>
+    <ds:schemaRef ds:uri="http://schemas.microsoft.com/office/2006/metadata/properties"/>
+    <ds:schemaRef ds:uri="http://schemas.microsoft.com/office/infopath/2007/PartnerControls"/>
   </ds:schemaRefs>
 </ds:datastoreItem>
 </file>
 
-<file path=customXml/itemProps3.xml><?xml version="1.0" encoding="utf-8"?>
+<file path=customXml/itemProps4.xml><?xml version="1.0" encoding="utf-8"?>
 <ds:datastoreItem xmlns:ds="http://schemas.openxmlformats.org/officeDocument/2006/customXml" ds:itemID="{4A08EB93-5DA1-4206-AEED-E4C1618B23AA}">
   <ds:schemaRefs>
     <ds:schemaRef ds:uri="http://schemas.microsoft.com/office/2006/metadata/contentType"/>
@@ -6469,13 +6486,4 @@
     <ds:schemaRef ds:uri="http://schemas.microsoft.com/internal/obd"/>
   </ds:schemaRefs>
 </ds:datastoreItem>
-</file>
-
-<file path=customXml/itemProps4.xml><?xml version="1.0" encoding="utf-8"?>
-<ds:datastoreItem xmlns:ds="http://schemas.openxmlformats.org/officeDocument/2006/customXml" ds:itemID="{B95DBD5F-76F2-4C43-88C7-9A8F927BC8DE}">
-  <ds:schemaRefs>
-    <ds:schemaRef ds:uri="http://schemas.microsoft.com/office/2006/metadata/properties"/>
-    <ds:schemaRef ds:uri="http://schemas.microsoft.com/office/infopath/2007/PartnerControls"/>
-  </ds:schemaRefs>
-</ds:datastoreItem>
 </file>
</xml_diff>